<commit_message>
Add Word docs for Final Paper
</commit_message>
<xml_diff>
--- a/AA 490 - Final Project.docx
+++ b/AA 490 - Final Project.docx
@@ -8,6 +8,163 @@
           <w:sz w:val="24"/>
         </w:rPr>
       </w:pPr>
+    </w:p>
+    <w:p>
+      <w:pPr>
+        <w:jc w:val="center"/>
+        <w:rPr>
+          <w:sz w:val="96"/>
+          <w:szCs w:val="96"/>
+        </w:rPr>
+      </w:pPr>
+      <w:r>
+        <w:rPr>
+          <w:sz w:val="96"/>
+          <w:szCs w:val="96"/>
+        </w:rPr>
+        <w:t>Final Project</w:t>
+      </w:r>
+    </w:p>
+    <w:p>
+      <w:pPr>
+        <w:rPr>
+          <w:sz w:val="24"/>
+        </w:rPr>
+      </w:pPr>
+    </w:p>
+    <w:p>
+      <w:pPr>
+        <w:rPr>
+          <w:sz w:val="24"/>
+        </w:rPr>
+      </w:pPr>
+    </w:p>
+    <w:p>
+      <w:pPr>
+        <w:rPr>
+          <w:sz w:val="24"/>
+        </w:rPr>
+      </w:pPr>
+    </w:p>
+    <w:p>
+      <w:pPr>
+        <w:rPr>
+          <w:sz w:val="24"/>
+        </w:rPr>
+      </w:pPr>
+    </w:p>
+    <w:p>
+      <w:pPr>
+        <w:rPr>
+          <w:sz w:val="24"/>
+        </w:rPr>
+      </w:pPr>
+    </w:p>
+    <w:p>
+      <w:pPr>
+        <w:rPr>
+          <w:sz w:val="24"/>
+        </w:rPr>
+      </w:pPr>
+    </w:p>
+    <w:p>
+      <w:pPr>
+        <w:rPr>
+          <w:sz w:val="24"/>
+        </w:rPr>
+      </w:pPr>
+    </w:p>
+    <w:p>
+      <w:pPr>
+        <w:rPr>
+          <w:sz w:val="24"/>
+        </w:rPr>
+      </w:pPr>
+    </w:p>
+    <w:p>
+      <w:pPr>
+        <w:rPr>
+          <w:sz w:val="24"/>
+        </w:rPr>
+      </w:pPr>
+    </w:p>
+    <w:p>
+      <w:pPr>
+        <w:rPr>
+          <w:sz w:val="24"/>
+        </w:rPr>
+      </w:pPr>
+    </w:p>
+    <w:p>
+      <w:pPr>
+        <w:rPr>
+          <w:sz w:val="24"/>
+        </w:rPr>
+      </w:pPr>
+    </w:p>
+    <w:p>
+      <w:pPr>
+        <w:rPr>
+          <w:sz w:val="24"/>
+        </w:rPr>
+      </w:pPr>
+    </w:p>
+    <w:p>
+      <w:pPr>
+        <w:rPr>
+          <w:sz w:val="24"/>
+        </w:rPr>
+      </w:pPr>
+    </w:p>
+    <w:p>
+      <w:pPr>
+        <w:rPr>
+          <w:sz w:val="24"/>
+        </w:rPr>
+      </w:pPr>
+    </w:p>
+    <w:p>
+      <w:pPr>
+        <w:rPr>
+          <w:sz w:val="24"/>
+        </w:rPr>
+      </w:pPr>
+    </w:p>
+    <w:p>
+      <w:pPr>
+        <w:rPr>
+          <w:sz w:val="24"/>
+        </w:rPr>
+      </w:pPr>
+    </w:p>
+    <w:p>
+      <w:pPr>
+        <w:rPr>
+          <w:sz w:val="24"/>
+        </w:rPr>
+      </w:pPr>
+    </w:p>
+    <w:p>
+      <w:pPr>
+        <w:rPr>
+          <w:sz w:val="24"/>
+        </w:rPr>
+      </w:pPr>
+    </w:p>
+    <w:p>
+      <w:pPr>
+        <w:rPr>
+          <w:sz w:val="24"/>
+        </w:rPr>
+      </w:pPr>
+    </w:p>
+    <w:p>
+      <w:pPr>
+        <w:jc w:val="center"/>
+        <w:rPr>
+          <w:sz w:val="24"/>
+        </w:rPr>
+      </w:pPr>
       <w:r>
         <w:rPr>
           <w:sz w:val="24"/>
@@ -17,6 +174,7 @@
     </w:p>
     <w:p>
       <w:pPr>
+        <w:jc w:val="center"/>
         <w:rPr>
           <w:sz w:val="24"/>
         </w:rPr>
@@ -30,6 +188,7 @@
     </w:p>
     <w:p>
       <w:pPr>
+        <w:jc w:val="center"/>
         <w:rPr>
           <w:sz w:val="24"/>
         </w:rPr>
@@ -43,6 +202,7 @@
     </w:p>
     <w:p>
       <w:pPr>
+        <w:jc w:val="center"/>
         <w:rPr>
           <w:sz w:val="24"/>
         </w:rPr>
@@ -53,24 +213,556 @@
         </w:rPr>
         <w:t>10 May 2018</w:t>
       </w:r>
-    </w:p>
-    <w:p>
-      <w:pPr>
-        <w:jc w:val="center"/>
-        <w:rPr>
-          <w:sz w:val="24"/>
-        </w:rPr>
-      </w:pPr>
       <w:r>
         <w:rPr>
           <w:sz w:val="24"/>
         </w:rPr>
-        <w:t>Final Project</w:t>
+        <w:br w:type="page"/>
       </w:r>
     </w:p>
-    <w:p>
-      <w:pPr>
-        <w:ind w:firstLine="720"/>
+    <w:sdt>
+      <w:sdtPr>
+        <w:rPr>
+          <w:color w:val="1F4E79" w:themeColor="accent1" w:themeShade="80"/>
+        </w:rPr>
+        <w:id w:val="1221485758"/>
+        <w:docPartObj>
+          <w:docPartGallery w:val="Table of Contents"/>
+          <w:docPartUnique/>
+        </w:docPartObj>
+      </w:sdtPr>
+      <w:sdtEndPr>
+        <w:rPr>
+          <w:rFonts w:eastAsiaTheme="minorHAnsi" w:cstheme="minorBidi"/>
+          <w:b/>
+          <w:bCs/>
+          <w:noProof/>
+          <w:color w:val="auto"/>
+          <w:sz w:val="22"/>
+          <w:szCs w:val="22"/>
+        </w:rPr>
+      </w:sdtEndPr>
+      <w:sdtContent>
+        <w:p>
+          <w:pPr>
+            <w:pStyle w:val="TOCHeading"/>
+            <w:rPr>
+              <w:color w:val="1F4E79" w:themeColor="accent1" w:themeShade="80"/>
+            </w:rPr>
+          </w:pPr>
+          <w:r>
+            <w:rPr>
+              <w:color w:val="1F4E79" w:themeColor="accent1" w:themeShade="80"/>
+            </w:rPr>
+            <w:t>Table of Contents</w:t>
+          </w:r>
+        </w:p>
+        <w:p>
+          <w:pPr>
+            <w:pStyle w:val="TOC1"/>
+            <w:tabs>
+              <w:tab w:val="right" w:leader="dot" w:pos="9350"/>
+            </w:tabs>
+            <w:rPr>
+              <w:rFonts w:eastAsiaTheme="minorEastAsia"/>
+              <w:noProof/>
+            </w:rPr>
+          </w:pPr>
+          <w:r>
+            <w:fldChar w:fldCharType="begin"/>
+          </w:r>
+          <w:r>
+            <w:instrText xml:space="preserve"> TOC \o "1-3" \h \z \u </w:instrText>
+          </w:r>
+          <w:r>
+            <w:fldChar w:fldCharType="separate"/>
+          </w:r>
+          <w:hyperlink w:anchor="_Toc512882232" w:history="1">
+            <w:r>
+              <w:rPr>
+                <w:rStyle w:val="Hyperlink"/>
+                <w:noProof/>
+              </w:rPr>
+              <w:t>Executive Summary</w:t>
+            </w:r>
+            <w:r>
+              <w:rPr>
+                <w:noProof/>
+                <w:webHidden/>
+              </w:rPr>
+              <w:tab/>
+            </w:r>
+            <w:r>
+              <w:rPr>
+                <w:noProof/>
+                <w:webHidden/>
+              </w:rPr>
+              <w:fldChar w:fldCharType="begin"/>
+            </w:r>
+            <w:r>
+              <w:rPr>
+                <w:noProof/>
+                <w:webHidden/>
+              </w:rPr>
+              <w:instrText xml:space="preserve"> PAGEREF _Toc512882232 \h </w:instrText>
+            </w:r>
+            <w:r>
+              <w:rPr>
+                <w:noProof/>
+                <w:webHidden/>
+              </w:rPr>
+            </w:r>
+            <w:r>
+              <w:rPr>
+                <w:noProof/>
+                <w:webHidden/>
+              </w:rPr>
+              <w:fldChar w:fldCharType="separate"/>
+            </w:r>
+            <w:r>
+              <w:rPr>
+                <w:noProof/>
+                <w:webHidden/>
+              </w:rPr>
+              <w:t>3</w:t>
+            </w:r>
+            <w:r>
+              <w:rPr>
+                <w:noProof/>
+                <w:webHidden/>
+              </w:rPr>
+              <w:fldChar w:fldCharType="end"/>
+            </w:r>
+          </w:hyperlink>
+        </w:p>
+        <w:p>
+          <w:pPr>
+            <w:pStyle w:val="TOC1"/>
+            <w:tabs>
+              <w:tab w:val="right" w:leader="dot" w:pos="9350"/>
+            </w:tabs>
+            <w:rPr>
+              <w:rFonts w:eastAsiaTheme="minorEastAsia"/>
+              <w:noProof/>
+            </w:rPr>
+          </w:pPr>
+          <w:hyperlink w:anchor="_Toc512882233" w:history="1">
+            <w:r>
+              <w:rPr>
+                <w:rStyle w:val="Hyperlink"/>
+                <w:noProof/>
+              </w:rPr>
+              <w:t>Exploratory Data Analysis</w:t>
+            </w:r>
+            <w:r>
+              <w:rPr>
+                <w:noProof/>
+                <w:webHidden/>
+              </w:rPr>
+              <w:tab/>
+            </w:r>
+            <w:r>
+              <w:rPr>
+                <w:noProof/>
+                <w:webHidden/>
+              </w:rPr>
+              <w:fldChar w:fldCharType="begin"/>
+            </w:r>
+            <w:r>
+              <w:rPr>
+                <w:noProof/>
+                <w:webHidden/>
+              </w:rPr>
+              <w:instrText xml:space="preserve"> PAGEREF _Toc512882233 \h </w:instrText>
+            </w:r>
+            <w:r>
+              <w:rPr>
+                <w:noProof/>
+                <w:webHidden/>
+              </w:rPr>
+            </w:r>
+            <w:r>
+              <w:rPr>
+                <w:noProof/>
+                <w:webHidden/>
+              </w:rPr>
+              <w:fldChar w:fldCharType="separate"/>
+            </w:r>
+            <w:r>
+              <w:rPr>
+                <w:noProof/>
+                <w:webHidden/>
+              </w:rPr>
+              <w:t>4</w:t>
+            </w:r>
+            <w:r>
+              <w:rPr>
+                <w:noProof/>
+                <w:webHidden/>
+              </w:rPr>
+              <w:fldChar w:fldCharType="end"/>
+            </w:r>
+          </w:hyperlink>
+        </w:p>
+        <w:p>
+          <w:pPr>
+            <w:pStyle w:val="TOC1"/>
+            <w:tabs>
+              <w:tab w:val="right" w:leader="dot" w:pos="9350"/>
+            </w:tabs>
+            <w:rPr>
+              <w:rFonts w:eastAsiaTheme="minorEastAsia"/>
+              <w:noProof/>
+            </w:rPr>
+          </w:pPr>
+          <w:hyperlink w:anchor="_Toc512882234" w:history="1">
+            <w:r>
+              <w:rPr>
+                <w:rStyle w:val="Hyperlink"/>
+                <w:noProof/>
+              </w:rPr>
+              <w:t>Data Cleaning / Preparation</w:t>
+            </w:r>
+            <w:r>
+              <w:rPr>
+                <w:noProof/>
+                <w:webHidden/>
+              </w:rPr>
+              <w:tab/>
+            </w:r>
+            <w:r>
+              <w:rPr>
+                <w:noProof/>
+                <w:webHidden/>
+              </w:rPr>
+              <w:fldChar w:fldCharType="begin"/>
+            </w:r>
+            <w:r>
+              <w:rPr>
+                <w:noProof/>
+                <w:webHidden/>
+              </w:rPr>
+              <w:instrText xml:space="preserve"> PAGEREF _Toc512882234 \h </w:instrText>
+            </w:r>
+            <w:r>
+              <w:rPr>
+                <w:noProof/>
+                <w:webHidden/>
+              </w:rPr>
+            </w:r>
+            <w:r>
+              <w:rPr>
+                <w:noProof/>
+                <w:webHidden/>
+              </w:rPr>
+              <w:fldChar w:fldCharType="separate"/>
+            </w:r>
+            <w:r>
+              <w:rPr>
+                <w:noProof/>
+                <w:webHidden/>
+              </w:rPr>
+              <w:t>5</w:t>
+            </w:r>
+            <w:r>
+              <w:rPr>
+                <w:noProof/>
+                <w:webHidden/>
+              </w:rPr>
+              <w:fldChar w:fldCharType="end"/>
+            </w:r>
+          </w:hyperlink>
+        </w:p>
+        <w:p>
+          <w:pPr>
+            <w:pStyle w:val="TOC1"/>
+            <w:tabs>
+              <w:tab w:val="right" w:leader="dot" w:pos="9350"/>
+            </w:tabs>
+            <w:rPr>
+              <w:rFonts w:eastAsiaTheme="minorEastAsia"/>
+              <w:noProof/>
+            </w:rPr>
+          </w:pPr>
+          <w:hyperlink w:anchor="_Toc512882235" w:history="1">
+            <w:r>
+              <w:rPr>
+                <w:rStyle w:val="Hyperlink"/>
+                <w:noProof/>
+              </w:rPr>
+              <w:t>Modeling Approach</w:t>
+            </w:r>
+            <w:r>
+              <w:rPr>
+                <w:noProof/>
+                <w:webHidden/>
+              </w:rPr>
+              <w:tab/>
+            </w:r>
+            <w:r>
+              <w:rPr>
+                <w:noProof/>
+                <w:webHidden/>
+              </w:rPr>
+              <w:fldChar w:fldCharType="begin"/>
+            </w:r>
+            <w:r>
+              <w:rPr>
+                <w:noProof/>
+                <w:webHidden/>
+              </w:rPr>
+              <w:instrText xml:space="preserve"> PAGEREF _Toc512882235 \h </w:instrText>
+            </w:r>
+            <w:r>
+              <w:rPr>
+                <w:noProof/>
+                <w:webHidden/>
+              </w:rPr>
+            </w:r>
+            <w:r>
+              <w:rPr>
+                <w:noProof/>
+                <w:webHidden/>
+              </w:rPr>
+              <w:fldChar w:fldCharType="separate"/>
+            </w:r>
+            <w:r>
+              <w:rPr>
+                <w:noProof/>
+                <w:webHidden/>
+              </w:rPr>
+              <w:t>6</w:t>
+            </w:r>
+            <w:r>
+              <w:rPr>
+                <w:noProof/>
+                <w:webHidden/>
+              </w:rPr>
+              <w:fldChar w:fldCharType="end"/>
+            </w:r>
+          </w:hyperlink>
+        </w:p>
+        <w:p>
+          <w:pPr>
+            <w:pStyle w:val="TOC1"/>
+            <w:tabs>
+              <w:tab w:val="right" w:leader="dot" w:pos="9350"/>
+            </w:tabs>
+            <w:rPr>
+              <w:rFonts w:eastAsiaTheme="minorEastAsia"/>
+              <w:noProof/>
+            </w:rPr>
+          </w:pPr>
+          <w:hyperlink w:anchor="_Toc512882236" w:history="1">
+            <w:r>
+              <w:rPr>
+                <w:rStyle w:val="Hyperlink"/>
+                <w:noProof/>
+              </w:rPr>
+              <w:t>Generalization of Results</w:t>
+            </w:r>
+            <w:r>
+              <w:rPr>
+                <w:noProof/>
+                <w:webHidden/>
+              </w:rPr>
+              <w:tab/>
+            </w:r>
+            <w:r>
+              <w:rPr>
+                <w:noProof/>
+                <w:webHidden/>
+              </w:rPr>
+              <w:fldChar w:fldCharType="begin"/>
+            </w:r>
+            <w:r>
+              <w:rPr>
+                <w:noProof/>
+                <w:webHidden/>
+              </w:rPr>
+              <w:instrText xml:space="preserve"> PAGEREF _Toc512882236 \h </w:instrText>
+            </w:r>
+            <w:r>
+              <w:rPr>
+                <w:noProof/>
+                <w:webHidden/>
+              </w:rPr>
+            </w:r>
+            <w:r>
+              <w:rPr>
+                <w:noProof/>
+                <w:webHidden/>
+              </w:rPr>
+              <w:fldChar w:fldCharType="separate"/>
+            </w:r>
+            <w:r>
+              <w:rPr>
+                <w:noProof/>
+                <w:webHidden/>
+              </w:rPr>
+              <w:t>7</w:t>
+            </w:r>
+            <w:r>
+              <w:rPr>
+                <w:noProof/>
+                <w:webHidden/>
+              </w:rPr>
+              <w:fldChar w:fldCharType="end"/>
+            </w:r>
+          </w:hyperlink>
+        </w:p>
+        <w:p>
+          <w:pPr>
+            <w:pStyle w:val="TOC1"/>
+            <w:tabs>
+              <w:tab w:val="right" w:leader="dot" w:pos="9350"/>
+            </w:tabs>
+            <w:rPr>
+              <w:rFonts w:eastAsiaTheme="minorEastAsia"/>
+              <w:noProof/>
+            </w:rPr>
+          </w:pPr>
+          <w:hyperlink w:anchor="_Toc512882237" w:history="1">
+            <w:r>
+              <w:rPr>
+                <w:rStyle w:val="Hyperlink"/>
+                <w:noProof/>
+              </w:rPr>
+              <w:t>Scoring</w:t>
+            </w:r>
+            <w:r>
+              <w:rPr>
+                <w:noProof/>
+                <w:webHidden/>
+              </w:rPr>
+              <w:tab/>
+            </w:r>
+            <w:r>
+              <w:rPr>
+                <w:noProof/>
+                <w:webHidden/>
+              </w:rPr>
+              <w:fldChar w:fldCharType="begin"/>
+            </w:r>
+            <w:r>
+              <w:rPr>
+                <w:noProof/>
+                <w:webHidden/>
+              </w:rPr>
+              <w:instrText xml:space="preserve"> PAGEREF _Toc512882237 \h </w:instrText>
+            </w:r>
+            <w:r>
+              <w:rPr>
+                <w:noProof/>
+                <w:webHidden/>
+              </w:rPr>
+            </w:r>
+            <w:r>
+              <w:rPr>
+                <w:noProof/>
+                <w:webHidden/>
+              </w:rPr>
+              <w:fldChar w:fldCharType="separate"/>
+            </w:r>
+            <w:r>
+              <w:rPr>
+                <w:noProof/>
+                <w:webHidden/>
+              </w:rPr>
+              <w:t>8</w:t>
+            </w:r>
+            <w:r>
+              <w:rPr>
+                <w:noProof/>
+                <w:webHidden/>
+              </w:rPr>
+              <w:fldChar w:fldCharType="end"/>
+            </w:r>
+          </w:hyperlink>
+        </w:p>
+        <w:p>
+          <w:pPr>
+            <w:pStyle w:val="TOC1"/>
+            <w:tabs>
+              <w:tab w:val="right" w:leader="dot" w:pos="9350"/>
+            </w:tabs>
+            <w:rPr>
+              <w:rFonts w:eastAsiaTheme="minorEastAsia"/>
+              <w:noProof/>
+            </w:rPr>
+          </w:pPr>
+          <w:hyperlink w:anchor="_Toc512882238" w:history="1">
+            <w:r>
+              <w:rPr>
+                <w:rStyle w:val="Hyperlink"/>
+                <w:noProof/>
+              </w:rPr>
+              <w:t>Conclusions</w:t>
+            </w:r>
+            <w:r>
+              <w:rPr>
+                <w:noProof/>
+                <w:webHidden/>
+              </w:rPr>
+              <w:tab/>
+            </w:r>
+            <w:r>
+              <w:rPr>
+                <w:noProof/>
+                <w:webHidden/>
+              </w:rPr>
+              <w:fldChar w:fldCharType="begin"/>
+            </w:r>
+            <w:r>
+              <w:rPr>
+                <w:noProof/>
+                <w:webHidden/>
+              </w:rPr>
+              <w:instrText xml:space="preserve"> PAGEREF _Toc512882238 \h </w:instrText>
+            </w:r>
+            <w:r>
+              <w:rPr>
+                <w:noProof/>
+                <w:webHidden/>
+              </w:rPr>
+            </w:r>
+            <w:r>
+              <w:rPr>
+                <w:noProof/>
+                <w:webHidden/>
+              </w:rPr>
+              <w:fldChar w:fldCharType="separate"/>
+            </w:r>
+            <w:r>
+              <w:rPr>
+                <w:noProof/>
+                <w:webHidden/>
+              </w:rPr>
+              <w:t>9</w:t>
+            </w:r>
+            <w:r>
+              <w:rPr>
+                <w:noProof/>
+                <w:webHidden/>
+              </w:rPr>
+              <w:fldChar w:fldCharType="end"/>
+            </w:r>
+          </w:hyperlink>
+        </w:p>
+        <w:p>
+          <w:r>
+            <w:rPr>
+              <w:b/>
+              <w:bCs/>
+              <w:noProof/>
+            </w:rPr>
+            <w:fldChar w:fldCharType="end"/>
+          </w:r>
+        </w:p>
+      </w:sdtContent>
+    </w:sdt>
+    <w:p>
+      <w:pPr>
         <w:rPr>
           <w:sz w:val="24"/>
         </w:rPr>
@@ -79,548 +771,263 @@
         <w:rPr>
           <w:sz w:val="24"/>
         </w:rPr>
-        <w:t xml:space="preserve">Lorem ipsum dolor sit </w:t>
+        <w:br w:type="page"/>
       </w:r>
-      <w:proofErr w:type="spellStart"/>
+    </w:p>
+    <w:p>
+      <w:pPr>
+        <w:pStyle w:val="Heading1"/>
+        <w:rPr>
+          <w:color w:val="1F4E79" w:themeColor="accent1" w:themeShade="80"/>
+        </w:rPr>
+      </w:pPr>
+      <w:bookmarkStart w:id="0" w:name="_Toc512882232"/>
       <w:r>
         <w:rPr>
-          <w:sz w:val="24"/>
-        </w:rPr>
-        <w:t>amet</w:t>
+          <w:color w:val="1F4E79" w:themeColor="accent1" w:themeShade="80"/>
+        </w:rPr>
+        <w:lastRenderedPageBreak/>
+        <w:t>Executive Summary</w:t>
       </w:r>
-      <w:proofErr w:type="spellEnd"/>
+      <w:bookmarkEnd w:id="0"/>
+    </w:p>
+    <w:p>
+      <w:pPr>
+        <w:rPr>
+          <w:sz w:val="24"/>
+        </w:rPr>
+      </w:pPr>
+    </w:p>
+    <w:p>
+      <w:pPr>
+        <w:rPr>
+          <w:rFonts w:eastAsiaTheme="majorEastAsia" w:cstheme="minorHAnsi"/>
+          <w:color w:val="1F4E79" w:themeColor="accent1" w:themeShade="80"/>
+          <w:sz w:val="32"/>
+          <w:szCs w:val="32"/>
+        </w:rPr>
+      </w:pPr>
+      <w:bookmarkStart w:id="1" w:name="_GoBack"/>
+      <w:bookmarkEnd w:id="1"/>
       <w:r>
-        <w:rPr>
-          <w:sz w:val="24"/>
-        </w:rPr>
-        <w:t xml:space="preserve"> </w:t>
+        <w:br w:type="page"/>
       </w:r>
-      <w:proofErr w:type="spellStart"/>
+    </w:p>
+    <w:p>
+      <w:pPr>
+        <w:pStyle w:val="Heading1"/>
+        <w:rPr>
+          <w:color w:val="1F4E79" w:themeColor="accent1" w:themeShade="80"/>
+        </w:rPr>
+      </w:pPr>
+      <w:bookmarkStart w:id="2" w:name="_Toc512882233"/>
       <w:r>
         <w:rPr>
-          <w:sz w:val="24"/>
-        </w:rPr>
-        <w:t>consectetur</w:t>
+          <w:color w:val="1F4E79" w:themeColor="accent1" w:themeShade="80"/>
+        </w:rPr>
+        <w:lastRenderedPageBreak/>
+        <w:t>Exploratory Data Analysis</w:t>
       </w:r>
-      <w:proofErr w:type="spellEnd"/>
+      <w:bookmarkEnd w:id="2"/>
+    </w:p>
+    <w:p>
+      <w:pPr>
+        <w:rPr>
+          <w:sz w:val="24"/>
+        </w:rPr>
+      </w:pPr>
+    </w:p>
+    <w:p>
+      <w:pPr>
+        <w:rPr>
+          <w:rFonts w:eastAsiaTheme="majorEastAsia" w:cstheme="minorHAnsi"/>
+          <w:color w:val="1F4E79" w:themeColor="accent1" w:themeShade="80"/>
+          <w:sz w:val="32"/>
+          <w:szCs w:val="32"/>
+        </w:rPr>
+      </w:pPr>
       <w:r>
-        <w:rPr>
-          <w:sz w:val="24"/>
-        </w:rPr>
-        <w:t xml:space="preserve"> </w:t>
+        <w:br w:type="page"/>
       </w:r>
-      <w:proofErr w:type="spellStart"/>
+    </w:p>
+    <w:p>
+      <w:pPr>
+        <w:pStyle w:val="Heading1"/>
+        <w:rPr>
+          <w:color w:val="1F4E79" w:themeColor="accent1" w:themeShade="80"/>
+        </w:rPr>
+      </w:pPr>
+      <w:bookmarkStart w:id="3" w:name="_Toc512882234"/>
       <w:r>
         <w:rPr>
-          <w:sz w:val="24"/>
-        </w:rPr>
-        <w:t>adipisicing</w:t>
+          <w:color w:val="1F4E79" w:themeColor="accent1" w:themeShade="80"/>
+        </w:rPr>
+        <w:lastRenderedPageBreak/>
+        <w:t>Data Cleaning / Preparation</w:t>
       </w:r>
-      <w:proofErr w:type="spellEnd"/>
+      <w:bookmarkEnd w:id="3"/>
+    </w:p>
+    <w:p>
+      <w:pPr>
+        <w:rPr>
+          <w:sz w:val="24"/>
+        </w:rPr>
+      </w:pPr>
+    </w:p>
+    <w:p>
+      <w:pPr>
+        <w:rPr>
+          <w:rFonts w:eastAsiaTheme="majorEastAsia" w:cstheme="minorHAnsi"/>
+          <w:color w:val="1F4E79" w:themeColor="accent1" w:themeShade="80"/>
+          <w:sz w:val="32"/>
+          <w:szCs w:val="32"/>
+        </w:rPr>
+      </w:pPr>
       <w:r>
-        <w:rPr>
-          <w:sz w:val="24"/>
-        </w:rPr>
-        <w:t xml:space="preserve"> </w:t>
+        <w:br w:type="page"/>
       </w:r>
-      <w:proofErr w:type="spellStart"/>
+    </w:p>
+    <w:p>
+      <w:pPr>
+        <w:pStyle w:val="Heading1"/>
+        <w:rPr>
+          <w:color w:val="1F4E79" w:themeColor="accent1" w:themeShade="80"/>
+        </w:rPr>
+      </w:pPr>
+      <w:bookmarkStart w:id="4" w:name="_Toc512882235"/>
       <w:r>
         <w:rPr>
-          <w:sz w:val="24"/>
-        </w:rPr>
-        <w:t>elit</w:t>
+          <w:color w:val="1F4E79" w:themeColor="accent1" w:themeShade="80"/>
+        </w:rPr>
+        <w:lastRenderedPageBreak/>
+        <w:t>Modeling Approach</w:t>
       </w:r>
-      <w:proofErr w:type="spellEnd"/>
+      <w:bookmarkEnd w:id="4"/>
+    </w:p>
+    <w:p>
+      <w:pPr>
+        <w:rPr>
+          <w:sz w:val="24"/>
+        </w:rPr>
+      </w:pPr>
+    </w:p>
+    <w:p>
+      <w:pPr>
+        <w:rPr>
+          <w:rFonts w:eastAsiaTheme="majorEastAsia" w:cstheme="minorHAnsi"/>
+          <w:color w:val="1F4E79" w:themeColor="accent1" w:themeShade="80"/>
+          <w:sz w:val="32"/>
+          <w:szCs w:val="32"/>
+        </w:rPr>
+      </w:pPr>
       <w:r>
-        <w:rPr>
-          <w:sz w:val="24"/>
-        </w:rPr>
-        <w:t xml:space="preserve">. </w:t>
+        <w:br w:type="page"/>
       </w:r>
-      <w:proofErr w:type="spellStart"/>
+    </w:p>
+    <w:p>
+      <w:pPr>
+        <w:pStyle w:val="Heading1"/>
+        <w:rPr>
+          <w:color w:val="1F4E79" w:themeColor="accent1" w:themeShade="80"/>
+        </w:rPr>
+      </w:pPr>
+      <w:bookmarkStart w:id="5" w:name="_Toc512882236"/>
       <w:r>
         <w:rPr>
-          <w:sz w:val="24"/>
-        </w:rPr>
-        <w:t>Amet</w:t>
+          <w:color w:val="1F4E79" w:themeColor="accent1" w:themeShade="80"/>
+        </w:rPr>
+        <w:lastRenderedPageBreak/>
+        <w:t>Generalization of Results</w:t>
       </w:r>
-      <w:proofErr w:type="spellEnd"/>
+      <w:bookmarkEnd w:id="5"/>
+    </w:p>
+    <w:p>
+      <w:pPr>
+        <w:rPr>
+          <w:sz w:val="24"/>
+        </w:rPr>
+      </w:pPr>
+    </w:p>
+    <w:p>
+      <w:pPr>
+        <w:rPr>
+          <w:rFonts w:eastAsiaTheme="majorEastAsia" w:cstheme="minorHAnsi"/>
+          <w:color w:val="1F4E79" w:themeColor="accent1" w:themeShade="80"/>
+          <w:sz w:val="32"/>
+          <w:szCs w:val="32"/>
+        </w:rPr>
+      </w:pPr>
       <w:r>
-        <w:rPr>
-          <w:sz w:val="24"/>
-        </w:rPr>
-        <w:t xml:space="preserve"> </w:t>
+        <w:br w:type="page"/>
       </w:r>
-      <w:proofErr w:type="spellStart"/>
+    </w:p>
+    <w:p>
+      <w:pPr>
+        <w:pStyle w:val="Heading1"/>
+        <w:rPr>
+          <w:color w:val="1F4E79" w:themeColor="accent1" w:themeShade="80"/>
+        </w:rPr>
+      </w:pPr>
+      <w:bookmarkStart w:id="6" w:name="_Toc512882237"/>
       <w:r>
         <w:rPr>
-          <w:sz w:val="24"/>
-        </w:rPr>
-        <w:t>saepe</w:t>
+          <w:color w:val="1F4E79" w:themeColor="accent1" w:themeShade="80"/>
+        </w:rPr>
+        <w:lastRenderedPageBreak/>
+        <w:t>Scoring</w:t>
       </w:r>
-      <w:proofErr w:type="spellEnd"/>
+      <w:bookmarkEnd w:id="6"/>
+    </w:p>
+    <w:p>
+      <w:pPr>
+        <w:rPr>
+          <w:sz w:val="24"/>
+        </w:rPr>
+      </w:pPr>
+    </w:p>
+    <w:p>
+      <w:pPr>
+        <w:rPr>
+          <w:rFonts w:eastAsiaTheme="majorEastAsia" w:cstheme="minorHAnsi"/>
+          <w:color w:val="1F4E79" w:themeColor="accent1" w:themeShade="80"/>
+          <w:sz w:val="32"/>
+          <w:szCs w:val="32"/>
+        </w:rPr>
+      </w:pPr>
       <w:r>
-        <w:rPr>
-          <w:sz w:val="24"/>
-        </w:rPr>
-        <w:t xml:space="preserve"> </w:t>
+        <w:br w:type="page"/>
       </w:r>
-      <w:proofErr w:type="spellStart"/>
+    </w:p>
+    <w:p>
+      <w:pPr>
+        <w:pStyle w:val="Heading1"/>
+        <w:rPr>
+          <w:color w:val="1F4E79" w:themeColor="accent1" w:themeShade="80"/>
+        </w:rPr>
+      </w:pPr>
+      <w:bookmarkStart w:id="7" w:name="_Toc512882238"/>
       <w:r>
         <w:rPr>
-          <w:sz w:val="24"/>
-        </w:rPr>
-        <w:t>delectus</w:t>
+          <w:color w:val="1F4E79" w:themeColor="accent1" w:themeShade="80"/>
+        </w:rPr>
+        <w:lastRenderedPageBreak/>
+        <w:t>Conclusions</w:t>
       </w:r>
-      <w:proofErr w:type="spellEnd"/>
-      <w:r>
-        <w:rPr>
-          <w:sz w:val="24"/>
-        </w:rPr>
-        <w:t xml:space="preserve"> qui quos, </w:t>
-      </w:r>
-      <w:proofErr w:type="spellStart"/>
-      <w:r>
-        <w:rPr>
-          <w:sz w:val="24"/>
-        </w:rPr>
-        <w:t>soluta</w:t>
-      </w:r>
-      <w:proofErr w:type="spellEnd"/>
-      <w:r>
-        <w:rPr>
-          <w:sz w:val="24"/>
-        </w:rPr>
-        <w:t xml:space="preserve"> </w:t>
-      </w:r>
-      <w:proofErr w:type="spellStart"/>
-      <w:r>
-        <w:rPr>
-          <w:sz w:val="24"/>
-        </w:rPr>
-        <w:t>omnis</w:t>
-      </w:r>
-      <w:proofErr w:type="spellEnd"/>
-      <w:r>
-        <w:rPr>
-          <w:sz w:val="24"/>
-        </w:rPr>
-        <w:t xml:space="preserve"> dolor quod </w:t>
-      </w:r>
-      <w:proofErr w:type="spellStart"/>
-      <w:r>
-        <w:rPr>
-          <w:sz w:val="24"/>
-        </w:rPr>
-        <w:t>consectetur</w:t>
-      </w:r>
-      <w:proofErr w:type="spellEnd"/>
-      <w:r>
-        <w:rPr>
-          <w:sz w:val="24"/>
-        </w:rPr>
-        <w:t xml:space="preserve"> </w:t>
-      </w:r>
-      <w:proofErr w:type="spellStart"/>
-      <w:r>
-        <w:rPr>
-          <w:sz w:val="24"/>
-        </w:rPr>
-        <w:t>cumque</w:t>
-      </w:r>
-      <w:proofErr w:type="spellEnd"/>
-      <w:r>
-        <w:rPr>
-          <w:sz w:val="24"/>
-        </w:rPr>
-        <w:t xml:space="preserve"> </w:t>
-      </w:r>
-      <w:proofErr w:type="spellStart"/>
-      <w:r>
-        <w:rPr>
-          <w:sz w:val="24"/>
-        </w:rPr>
-        <w:t>illum</w:t>
-      </w:r>
-      <w:proofErr w:type="spellEnd"/>
-      <w:r>
-        <w:rPr>
-          <w:sz w:val="24"/>
-        </w:rPr>
-        <w:t xml:space="preserve">. </w:t>
-      </w:r>
-      <w:proofErr w:type="spellStart"/>
-      <w:r>
-        <w:rPr>
-          <w:sz w:val="24"/>
-        </w:rPr>
-        <w:t>Autem</w:t>
-      </w:r>
-      <w:proofErr w:type="spellEnd"/>
-      <w:r>
-        <w:rPr>
-          <w:sz w:val="24"/>
-        </w:rPr>
-        <w:t xml:space="preserve"> non </w:t>
-      </w:r>
-      <w:proofErr w:type="spellStart"/>
-      <w:r>
-        <w:rPr>
-          <w:sz w:val="24"/>
-        </w:rPr>
-        <w:t>laborum</w:t>
-      </w:r>
-      <w:proofErr w:type="spellEnd"/>
-      <w:r>
-        <w:rPr>
-          <w:sz w:val="24"/>
-        </w:rPr>
-        <w:t xml:space="preserve"> </w:t>
-      </w:r>
-      <w:proofErr w:type="spellStart"/>
-      <w:r>
-        <w:rPr>
-          <w:sz w:val="24"/>
-        </w:rPr>
-        <w:t>illum</w:t>
-      </w:r>
-      <w:proofErr w:type="spellEnd"/>
-      <w:r>
-        <w:rPr>
-          <w:sz w:val="24"/>
-        </w:rPr>
-        <w:t xml:space="preserve"> qui </w:t>
-      </w:r>
-      <w:proofErr w:type="spellStart"/>
-      <w:r>
-        <w:rPr>
-          <w:sz w:val="24"/>
-        </w:rPr>
-        <w:t>pariatur</w:t>
-      </w:r>
-      <w:proofErr w:type="spellEnd"/>
-      <w:r>
-        <w:rPr>
-          <w:sz w:val="24"/>
-        </w:rPr>
-        <w:t xml:space="preserve">? </w:t>
-      </w:r>
-      <w:proofErr w:type="spellStart"/>
-      <w:r>
-        <w:rPr>
-          <w:sz w:val="24"/>
-        </w:rPr>
-        <w:t>Numquam</w:t>
-      </w:r>
-      <w:proofErr w:type="spellEnd"/>
-      <w:r>
-        <w:rPr>
-          <w:sz w:val="24"/>
-        </w:rPr>
-        <w:t xml:space="preserve"> </w:t>
-      </w:r>
-      <w:proofErr w:type="spellStart"/>
-      <w:r>
-        <w:rPr>
-          <w:sz w:val="24"/>
-        </w:rPr>
-        <w:t>harum</w:t>
-      </w:r>
-      <w:proofErr w:type="spellEnd"/>
-      <w:r>
-        <w:rPr>
-          <w:sz w:val="24"/>
-        </w:rPr>
-        <w:t xml:space="preserve">, </w:t>
-      </w:r>
-      <w:proofErr w:type="spellStart"/>
-      <w:r>
-        <w:rPr>
-          <w:sz w:val="24"/>
-        </w:rPr>
-        <w:t>dolore</w:t>
-      </w:r>
-      <w:proofErr w:type="spellEnd"/>
-      <w:r>
-        <w:rPr>
-          <w:sz w:val="24"/>
-        </w:rPr>
-        <w:t xml:space="preserve"> </w:t>
-      </w:r>
-      <w:proofErr w:type="spellStart"/>
-      <w:r>
-        <w:rPr>
-          <w:sz w:val="24"/>
-        </w:rPr>
-        <w:t>ipsam</w:t>
-      </w:r>
-      <w:proofErr w:type="spellEnd"/>
-      <w:r>
-        <w:rPr>
-          <w:sz w:val="24"/>
-        </w:rPr>
-        <w:t xml:space="preserve"> </w:t>
-      </w:r>
-      <w:proofErr w:type="spellStart"/>
-      <w:r>
-        <w:rPr>
-          <w:sz w:val="24"/>
-        </w:rPr>
-        <w:t>cupiditate</w:t>
-      </w:r>
-      <w:proofErr w:type="spellEnd"/>
-      <w:r>
-        <w:rPr>
-          <w:sz w:val="24"/>
-        </w:rPr>
-        <w:t xml:space="preserve"> </w:t>
-      </w:r>
-      <w:proofErr w:type="spellStart"/>
-      <w:r>
-        <w:rPr>
-          <w:sz w:val="24"/>
-        </w:rPr>
-        <w:t>nesciunt</w:t>
-      </w:r>
-      <w:proofErr w:type="spellEnd"/>
-      <w:r>
-        <w:rPr>
-          <w:sz w:val="24"/>
-        </w:rPr>
-        <w:t xml:space="preserve"> </w:t>
-      </w:r>
-      <w:proofErr w:type="spellStart"/>
-      <w:r>
-        <w:rPr>
-          <w:sz w:val="24"/>
-        </w:rPr>
-        <w:t>exercitationem</w:t>
-      </w:r>
-      <w:proofErr w:type="spellEnd"/>
-      <w:r>
-        <w:rPr>
-          <w:sz w:val="24"/>
-        </w:rPr>
-        <w:t xml:space="preserve"> </w:t>
-      </w:r>
-      <w:proofErr w:type="spellStart"/>
-      <w:r>
-        <w:rPr>
-          <w:sz w:val="24"/>
-        </w:rPr>
-        <w:t>aperiam</w:t>
-      </w:r>
-      <w:proofErr w:type="spellEnd"/>
-      <w:r>
-        <w:rPr>
-          <w:sz w:val="24"/>
-        </w:rPr>
-        <w:t xml:space="preserve">. </w:t>
-      </w:r>
-      <w:proofErr w:type="spellStart"/>
-      <w:r>
-        <w:rPr>
-          <w:sz w:val="24"/>
-        </w:rPr>
-        <w:t>Voluptatem</w:t>
-      </w:r>
-      <w:proofErr w:type="spellEnd"/>
-      <w:r>
-        <w:rPr>
-          <w:sz w:val="24"/>
-        </w:rPr>
-        <w:t xml:space="preserve">, </w:t>
-      </w:r>
-      <w:proofErr w:type="spellStart"/>
-      <w:r>
-        <w:rPr>
-          <w:sz w:val="24"/>
-        </w:rPr>
-        <w:t>quibusdam</w:t>
-      </w:r>
-      <w:proofErr w:type="spellEnd"/>
-      <w:r>
-        <w:rPr>
-          <w:sz w:val="24"/>
-        </w:rPr>
-        <w:t xml:space="preserve"> </w:t>
-      </w:r>
-      <w:proofErr w:type="spellStart"/>
-      <w:r>
-        <w:rPr>
-          <w:sz w:val="24"/>
-        </w:rPr>
-        <w:t>reprehenderit</w:t>
-      </w:r>
-      <w:proofErr w:type="spellEnd"/>
-      <w:r>
-        <w:rPr>
-          <w:sz w:val="24"/>
-        </w:rPr>
-        <w:t xml:space="preserve">. </w:t>
-      </w:r>
-      <w:proofErr w:type="spellStart"/>
-      <w:r>
-        <w:rPr>
-          <w:sz w:val="24"/>
-        </w:rPr>
-        <w:t>Consequatur</w:t>
-      </w:r>
-      <w:proofErr w:type="spellEnd"/>
-      <w:r>
-        <w:rPr>
-          <w:sz w:val="24"/>
-        </w:rPr>
-        <w:t xml:space="preserve"> </w:t>
-      </w:r>
-      <w:proofErr w:type="spellStart"/>
-      <w:r>
-        <w:rPr>
-          <w:sz w:val="24"/>
-        </w:rPr>
-        <w:t>maxime</w:t>
-      </w:r>
-      <w:proofErr w:type="spellEnd"/>
-      <w:r>
-        <w:rPr>
-          <w:sz w:val="24"/>
-        </w:rPr>
-        <w:t xml:space="preserve"> </w:t>
-      </w:r>
-      <w:proofErr w:type="spellStart"/>
-      <w:r>
-        <w:rPr>
-          <w:sz w:val="24"/>
-        </w:rPr>
-        <w:t>atque</w:t>
-      </w:r>
-      <w:proofErr w:type="spellEnd"/>
-      <w:r>
-        <w:rPr>
-          <w:sz w:val="24"/>
-        </w:rPr>
-        <w:t xml:space="preserve"> </w:t>
-      </w:r>
-      <w:proofErr w:type="spellStart"/>
-      <w:r>
-        <w:rPr>
-          <w:sz w:val="24"/>
-        </w:rPr>
-        <w:t>porro</w:t>
-      </w:r>
-      <w:proofErr w:type="spellEnd"/>
-      <w:r>
-        <w:rPr>
-          <w:sz w:val="24"/>
-        </w:rPr>
-        <w:t xml:space="preserve"> </w:t>
-      </w:r>
-      <w:proofErr w:type="spellStart"/>
-      <w:r>
-        <w:rPr>
-          <w:sz w:val="24"/>
-        </w:rPr>
-        <w:t>placeat</w:t>
-      </w:r>
-      <w:proofErr w:type="spellEnd"/>
-      <w:r>
-        <w:rPr>
-          <w:sz w:val="24"/>
-        </w:rPr>
-        <w:t xml:space="preserve"> </w:t>
-      </w:r>
-      <w:proofErr w:type="spellStart"/>
-      <w:r>
-        <w:rPr>
-          <w:sz w:val="24"/>
-        </w:rPr>
-        <w:t>earum</w:t>
-      </w:r>
-      <w:proofErr w:type="spellEnd"/>
-      <w:r>
-        <w:rPr>
-          <w:sz w:val="24"/>
-        </w:rPr>
-        <w:t xml:space="preserve">, dicta </w:t>
-      </w:r>
-      <w:proofErr w:type="spellStart"/>
-      <w:r>
-        <w:rPr>
-          <w:sz w:val="24"/>
-        </w:rPr>
-        <w:t>repudiandae</w:t>
-      </w:r>
-      <w:proofErr w:type="spellEnd"/>
-      <w:r>
-        <w:rPr>
-          <w:sz w:val="24"/>
-        </w:rPr>
-        <w:t xml:space="preserve">. </w:t>
-      </w:r>
-      <w:proofErr w:type="spellStart"/>
-      <w:r>
-        <w:rPr>
-          <w:sz w:val="24"/>
-        </w:rPr>
-        <w:t>Unde</w:t>
-      </w:r>
-      <w:proofErr w:type="spellEnd"/>
-      <w:r>
-        <w:rPr>
-          <w:sz w:val="24"/>
-        </w:rPr>
-        <w:t xml:space="preserve"> </w:t>
-      </w:r>
-      <w:proofErr w:type="spellStart"/>
-      <w:r>
-        <w:rPr>
-          <w:sz w:val="24"/>
-        </w:rPr>
-        <w:t>quidem</w:t>
-      </w:r>
-      <w:proofErr w:type="spellEnd"/>
-      <w:r>
-        <w:rPr>
-          <w:sz w:val="24"/>
-        </w:rPr>
-        <w:t xml:space="preserve"> </w:t>
-      </w:r>
-      <w:proofErr w:type="spellStart"/>
-      <w:r>
-        <w:rPr>
-          <w:sz w:val="24"/>
-        </w:rPr>
-        <w:t>sequi</w:t>
-      </w:r>
-      <w:proofErr w:type="spellEnd"/>
-      <w:r>
-        <w:rPr>
-          <w:sz w:val="24"/>
-        </w:rPr>
-        <w:t xml:space="preserve"> rem </w:t>
-      </w:r>
-      <w:proofErr w:type="spellStart"/>
-      <w:r>
-        <w:rPr>
-          <w:sz w:val="24"/>
-        </w:rPr>
-        <w:t>iure</w:t>
-      </w:r>
-      <w:proofErr w:type="spellEnd"/>
-      <w:r>
-        <w:rPr>
-          <w:sz w:val="24"/>
-        </w:rPr>
-        <w:t>.</w:t>
-      </w:r>
-      <w:bookmarkStart w:id="0" w:name="_GoBack"/>
-      <w:bookmarkEnd w:id="0"/>
+      <w:bookmarkEnd w:id="7"/>
+    </w:p>
+    <w:p>
+      <w:pPr>
+        <w:rPr>
+          <w:sz w:val="24"/>
+        </w:rPr>
+      </w:pPr>
     </w:p>
     <w:sectPr>
-      <w:footerReference w:type="default" r:id="rId6"/>
+      <w:footerReference w:type="default" r:id="rId7"/>
       <w:pgSz w:w="12240" w:h="15840"/>
       <w:pgMar w:top="1440" w:right="1440" w:bottom="1440" w:left="1440" w:header="720" w:footer="720" w:gutter="0"/>
       <w:cols w:space="720"/>
+      <w:titlePg/>
       <w:docGrid w:linePitch="360"/>
     </w:sectPr>
   </w:body>
@@ -715,7 +1122,7 @@
             <w:sz w:val="24"/>
             <w:szCs w:val="24"/>
           </w:rPr>
-          <w:t>1</w:t>
+          <w:t>3</w:t>
         </w:r>
         <w:r>
           <w:rPr>
@@ -763,7 +1170,7 @@
             <w:sz w:val="24"/>
             <w:szCs w:val="24"/>
           </w:rPr>
-          <w:t>1</w:t>
+          <w:t>9</w:t>
         </w:r>
         <w:r>
           <w:rPr>
@@ -1208,6 +1615,27 @@
     <w:name w:val="Normal"/>
     <w:qFormat/>
   </w:style>
+  <w:style w:type="paragraph" w:styleId="Heading1">
+    <w:name w:val="heading 1"/>
+    <w:basedOn w:val="Normal"/>
+    <w:next w:val="Normal"/>
+    <w:link w:val="Heading1Char"/>
+    <w:uiPriority w:val="9"/>
+    <w:qFormat/>
+    <w:rsid w:val="00157D33"/>
+    <w:pPr>
+      <w:keepNext/>
+      <w:keepLines/>
+      <w:spacing w:before="240" w:after="0"/>
+      <w:outlineLvl w:val="0"/>
+    </w:pPr>
+    <w:rPr>
+      <w:rFonts w:eastAsiaTheme="majorEastAsia" w:cstheme="minorHAnsi"/>
+      <w:color w:val="1F4E79" w:themeColor="accent1" w:themeShade="80"/>
+      <w:sz w:val="32"/>
+      <w:szCs w:val="32"/>
+    </w:rPr>
+  </w:style>
   <w:style w:type="character" w:default="1" w:styleId="DefaultParagraphFont">
     <w:name w:val="Default Paragraph Font"/>
     <w:uiPriority w:val="1"/>
@@ -1279,6 +1707,57 @@
     <w:uiPriority w:val="99"/>
     <w:rsid w:val="00C45A8A"/>
   </w:style>
+  <w:style w:type="character" w:customStyle="1" w:styleId="Heading1Char">
+    <w:name w:val="Heading 1 Char"/>
+    <w:basedOn w:val="DefaultParagraphFont"/>
+    <w:link w:val="Heading1"/>
+    <w:uiPriority w:val="9"/>
+    <w:rsid w:val="00157D33"/>
+    <w:rPr>
+      <w:rFonts w:eastAsiaTheme="majorEastAsia" w:cstheme="minorHAnsi"/>
+      <w:color w:val="1F4E79" w:themeColor="accent1" w:themeShade="80"/>
+      <w:sz w:val="32"/>
+      <w:szCs w:val="32"/>
+    </w:rPr>
+  </w:style>
+  <w:style w:type="paragraph" w:styleId="TOCHeading">
+    <w:name w:val="TOC Heading"/>
+    <w:basedOn w:val="Heading1"/>
+    <w:next w:val="Normal"/>
+    <w:uiPriority w:val="39"/>
+    <w:unhideWhenUsed/>
+    <w:qFormat/>
+    <w:rsid w:val="00157D33"/>
+    <w:pPr>
+      <w:outlineLvl w:val="9"/>
+    </w:pPr>
+    <w:rPr>
+      <w:color w:val="1F4E79" w:themeColor="accent1" w:themeShade="80"/>
+    </w:rPr>
+  </w:style>
+  <w:style w:type="paragraph" w:styleId="TOC1">
+    <w:name w:val="toc 1"/>
+    <w:basedOn w:val="Normal"/>
+    <w:next w:val="Normal"/>
+    <w:autoRedefine/>
+    <w:uiPriority w:val="39"/>
+    <w:unhideWhenUsed/>
+    <w:rsid w:val="00157D33"/>
+    <w:pPr>
+      <w:spacing w:after="100"/>
+    </w:pPr>
+  </w:style>
+  <w:style w:type="character" w:styleId="Hyperlink">
+    <w:name w:val="Hyperlink"/>
+    <w:basedOn w:val="DefaultParagraphFont"/>
+    <w:uiPriority w:val="99"/>
+    <w:unhideWhenUsed/>
+    <w:rsid w:val="00157D33"/>
+    <w:rPr>
+      <w:color w:val="0563C1" w:themeColor="hyperlink"/>
+      <w:u w:val="single"/>
+    </w:rPr>
+  </w:style>
 </w:styles>
 </file>
 
@@ -1327,8 +1806,8 @@
   </w:compat>
   <w:rsids>
     <w:rsidRoot w:val="005A075C"/>
-    <w:rsid w:val="00500005"/>
     <w:rsid w:val="005A075C"/>
+    <w:rsid w:val="00F662ED"/>
   </w:rsids>
   <m:mathPr>
     <m:mathFont m:val="Cambria Math"/>
@@ -2045,4 +2524,16 @@
     </a:ext>
   </a:extLst>
 </a:theme>
+</file>
+
+<file path=customXml/item1.xml><?xml version="1.0" encoding="utf-8"?>
+<b:Sources xmlns:b="http://schemas.openxmlformats.org/officeDocument/2006/bibliography" xmlns="http://schemas.openxmlformats.org/officeDocument/2006/bibliography" SelectedStyle="\APASixthEditionOfficeOnline.xsl" StyleName="APA" Version="6"/>
+</file>
+
+<file path=customXml/itemProps1.xml><?xml version="1.0" encoding="utf-8"?>
+<ds:datastoreItem xmlns:ds="http://schemas.openxmlformats.org/officeDocument/2006/customXml" ds:itemID="{2A09B5E8-06BD-454D-81D0-37309CD7CE90}">
+  <ds:schemaRefs>
+    <ds:schemaRef ds:uri="http://schemas.openxmlformats.org/officeDocument/2006/bibliography"/>
+  </ds:schemaRefs>
+</ds:datastoreItem>
 </file>
</xml_diff>